<commit_message>
ajeitando comando sql do Word manual
</commit_message>
<xml_diff>
--- a/MONITORAMENTO/Documentação/WORDs/Relatório_das_API.docx
+++ b/MONITORAMENTO/Documentação/WORDs/Relatório_das_API.docx
@@ -1,6 +1,6 @@
 
 <file path=word/document.xml><?xml version="1.0" encoding="utf-8"?>
-<w:document xmlns:wpc="http://schemas.microsoft.com/office/word/2010/wordprocessingCanvas" xmlns:cx="http://schemas.microsoft.com/office/drawing/2014/chartex" xmlns:cx1="http://schemas.microsoft.com/office/drawing/2015/9/8/chartex" xmlns:cx2="http://schemas.microsoft.com/office/drawing/2015/10/21/chartex" xmlns:cx3="http://schemas.microsoft.com/office/drawing/2016/5/9/chartex" xmlns:cx4="http://schemas.microsoft.com/office/drawing/2016/5/10/chartex" xmlns:cx5="http://schemas.microsoft.com/office/drawing/2016/5/11/chartex" xmlns:cx6="http://schemas.microsoft.com/office/drawing/2016/5/12/chartex" xmlns:cx7="http://schemas.microsoft.com/office/drawing/2016/5/13/chartex" xmlns:cx8="http://schemas.microsoft.com/office/drawing/2016/5/14/chartex" xmlns:mc="http://schemas.openxmlformats.org/markup-compatibility/2006" xmlns:aink="http://schemas.microsoft.com/office/drawing/2016/ink" xmlns:am3d="http://schemas.microsoft.com/office/drawing/2017/model3d" xmlns:o="urn:schemas-microsoft-com:office:office" xmlns:r="http://schemas.openxmlformats.org/officeDocument/2006/relationships" xmlns:m="http://schemas.openxmlformats.org/officeDocument/2006/math" xmlns:v="urn:schemas-microsoft-com:vml" xmlns:wp14="http://schemas.microsoft.com/office/word/2010/wordprocessingDrawing" xmlns:wp="http://schemas.openxmlformats.org/drawingml/2006/wordprocessingDrawing" xmlns:w10="urn:schemas-microsoft-com:office:word" xmlns:w="http://schemas.openxmlformats.org/wordprocessingml/2006/main" xmlns:w14="http://schemas.microsoft.com/office/word/2010/wordml" xmlns:w15="http://schemas.microsoft.com/office/word/2012/wordml" xmlns:w16cid="http://schemas.microsoft.com/office/word/2016/wordml/cid" xmlns:w16se="http://schemas.microsoft.com/office/word/2015/wordml/symex" xmlns:wpg="http://schemas.microsoft.com/office/word/2010/wordprocessingGroup" xmlns:wpi="http://schemas.microsoft.com/office/word/2010/wordprocessingInk" xmlns:wne="http://schemas.microsoft.com/office/word/2006/wordml" xmlns:wps="http://schemas.microsoft.com/office/word/2010/wordprocessingShape" mc:Ignorable="w14 w15 w16se w16cid wp14">
+<w:document xmlns:wpc="http://schemas.microsoft.com/office/word/2010/wordprocessingCanvas" xmlns:cx="http://schemas.microsoft.com/office/drawing/2014/chartex" xmlns:cx1="http://schemas.microsoft.com/office/drawing/2015/9/8/chartex" xmlns:cx2="http://schemas.microsoft.com/office/drawing/2015/10/21/chartex" xmlns:cx3="http://schemas.microsoft.com/office/drawing/2016/5/9/chartex" xmlns:cx4="http://schemas.microsoft.com/office/drawing/2016/5/10/chartex" xmlns:cx5="http://schemas.microsoft.com/office/drawing/2016/5/11/chartex" xmlns:cx6="http://schemas.microsoft.com/office/drawing/2016/5/12/chartex" xmlns:cx7="http://schemas.microsoft.com/office/drawing/2016/5/13/chartex" xmlns:cx8="http://schemas.microsoft.com/office/drawing/2016/5/14/chartex" xmlns:mc="http://schemas.openxmlformats.org/markup-compatibility/2006" xmlns:aink="http://schemas.microsoft.com/office/drawing/2016/ink" xmlns:am3d="http://schemas.microsoft.com/office/drawing/2017/model3d" xmlns:o="urn:schemas-microsoft-com:office:office" xmlns:r="http://schemas.openxmlformats.org/officeDocument/2006/relationships" xmlns:m="http://schemas.openxmlformats.org/officeDocument/2006/math" xmlns:v="urn:schemas-microsoft-com:vml" xmlns:wp14="http://schemas.microsoft.com/office/word/2010/wordprocessingDrawing" xmlns:wp="http://schemas.openxmlformats.org/drawingml/2006/wordprocessingDrawing" xmlns:w10="urn:schemas-microsoft-com:office:word" xmlns:w="http://schemas.openxmlformats.org/wordprocessingml/2006/main" xmlns:w14="http://schemas.microsoft.com/office/word/2010/wordml" xmlns:w15="http://schemas.microsoft.com/office/word/2012/wordml" xmlns:w16cex="http://schemas.microsoft.com/office/word/2018/wordml/cex" xmlns:w16cid="http://schemas.microsoft.com/office/word/2016/wordml/cid" xmlns:w16="http://schemas.microsoft.com/office/word/2018/wordml" xmlns:w16se="http://schemas.microsoft.com/office/word/2015/wordml/symex" xmlns:wpg="http://schemas.microsoft.com/office/word/2010/wordprocessingGroup" xmlns:wpi="http://schemas.microsoft.com/office/word/2010/wordprocessingInk" xmlns:wne="http://schemas.microsoft.com/office/word/2006/wordml" xmlns:wps="http://schemas.microsoft.com/office/word/2010/wordprocessingShape" mc:Ignorable="w14 w15 w16se w16cid w16 w16cex wp14">
   <w:body>
     <w:p>
       <w:pPr>
@@ -17,18 +17,8 @@
           <w:sz w:val="32"/>
           <w:szCs w:val="32"/>
         </w:rPr>
-        <w:t xml:space="preserve">Relatório das </w:t>
-      </w:r>
-      <w:proofErr w:type="spellStart"/>
-      <w:r>
-        <w:rPr>
-          <w:rFonts w:ascii="Arial" w:hAnsi="Arial" w:cs="Arial"/>
-          <w:sz w:val="32"/>
-          <w:szCs w:val="32"/>
-        </w:rPr>
-        <w:t>API’s</w:t>
-      </w:r>
-      <w:proofErr w:type="spellEnd"/>
+        <w:t>Relatório das API’s</w:t>
+      </w:r>
     </w:p>
     <w:p>
       <w:pPr>
@@ -62,7 +52,7 @@
           <w:noProof/>
         </w:rPr>
         <w:drawing>
-          <wp:inline distT="0" distB="0" distL="0" distR="0" wp14:anchorId="12466F70" wp14:editId="332DC75F">
+          <wp:inline distT="0" distB="0" distL="0" distR="0" wp14:anchorId="1ABF91EB" wp14:editId="424DADBA">
             <wp:extent cx="5400040" cy="1059180"/>
             <wp:effectExtent l="0" t="0" r="0" b="7620"/>
             <wp:docPr id="1" name="Imagem 1"/>
@@ -114,25 +104,7 @@
           <w:sz w:val="24"/>
           <w:szCs w:val="24"/>
         </w:rPr>
-        <w:t xml:space="preserve">Depois disso precisamos criar as tabelas no nosso banco de dados para que possamos inserir e visualizar os dados que iremos gerar. Dentro do nosso repositório temos o script que cria todas as tabelas que precisamos então vamos até o repositório onde está nosso script e rodamos ele no </w:t>
-      </w:r>
-      <w:proofErr w:type="spellStart"/>
-      <w:r>
-        <w:rPr>
-          <w:rFonts w:ascii="Arial" w:hAnsi="Arial" w:cs="Arial"/>
-          <w:sz w:val="24"/>
-          <w:szCs w:val="24"/>
-        </w:rPr>
-        <w:t>Mysql</w:t>
-      </w:r>
-      <w:proofErr w:type="spellEnd"/>
-      <w:r>
-        <w:rPr>
-          <w:rFonts w:ascii="Arial" w:hAnsi="Arial" w:cs="Arial"/>
-          <w:sz w:val="24"/>
-          <w:szCs w:val="24"/>
-        </w:rPr>
-        <w:t xml:space="preserve"> Workbench:</w:t>
+        <w:t>Depois disso precisamos criar as tabelas no nosso banco de dados para que possamos inserir e visualizar os dados que iremos gerar. Dentro do nosso repositório temos o script que cria todas as tabelas que precisamos então vamos até o repositório onde está nosso script e rodamos ele no Mysql Workbench:</w:t>
       </w:r>
     </w:p>
     <w:p>
@@ -149,7 +121,7 @@
           <w:noProof/>
         </w:rPr>
         <w:drawing>
-          <wp:inline distT="0" distB="0" distL="0" distR="0" wp14:anchorId="68C32B70" wp14:editId="525EF660">
+          <wp:inline distT="0" distB="0" distL="0" distR="0" wp14:anchorId="390E8BBE" wp14:editId="7E13C353">
             <wp:extent cx="5400040" cy="1581785"/>
             <wp:effectExtent l="0" t="0" r="0" b="0"/>
             <wp:docPr id="2" name="Imagem 2"/>
@@ -212,7 +184,7 @@
           <w:szCs w:val="24"/>
         </w:rPr>
         <w:drawing>
-          <wp:inline distT="0" distB="0" distL="0" distR="0">
+          <wp:inline distT="0" distB="0" distL="0" distR="0" wp14:anchorId="5739360C" wp14:editId="48DB3D9B">
             <wp:extent cx="5122248" cy="3467100"/>
             <wp:effectExtent l="0" t="0" r="2540" b="0"/>
             <wp:docPr id="3" name="Imagem 3" descr="Interface gráfica do usuário, Texto, Aplicativo&#10;&#10;Descrição gerada automaticamente"/>
@@ -356,7 +328,7 @@
           <w:noProof/>
         </w:rPr>
         <w:drawing>
-          <wp:inline distT="0" distB="0" distL="0" distR="0" wp14:anchorId="702E00B4" wp14:editId="60D60BA3">
+          <wp:inline distT="0" distB="0" distL="0" distR="0" wp14:anchorId="1DD73595" wp14:editId="642F5989">
             <wp:extent cx="5400040" cy="807720"/>
             <wp:effectExtent l="0" t="0" r="0" b="0"/>
             <wp:docPr id="4" name="Imagem 4"/>
@@ -438,7 +410,7 @@
           <w:noProof/>
         </w:rPr>
         <w:drawing>
-          <wp:inline distT="0" distB="0" distL="0" distR="0" wp14:anchorId="655C1BB7" wp14:editId="7C8E4D34">
+          <wp:inline distT="0" distB="0" distL="0" distR="0" wp14:anchorId="078AD6C2" wp14:editId="745D78DC">
             <wp:extent cx="3705225" cy="1028700"/>
             <wp:effectExtent l="0" t="0" r="9525" b="0"/>
             <wp:docPr id="5" name="Imagem 5"/>
@@ -542,7 +514,7 @@
           <w:noProof/>
         </w:rPr>
         <w:drawing>
-          <wp:inline distT="0" distB="0" distL="0" distR="0" wp14:anchorId="7F929BC7" wp14:editId="4900F65F">
+          <wp:inline distT="0" distB="0" distL="0" distR="0" wp14:anchorId="40F28C74" wp14:editId="340313C9">
             <wp:extent cx="5400040" cy="4051935"/>
             <wp:effectExtent l="0" t="0" r="0" b="5715"/>
             <wp:docPr id="6" name="Imagem 6"/>
@@ -614,7 +586,7 @@
           <w:noProof/>
         </w:rPr>
         <w:drawing>
-          <wp:inline distT="0" distB="0" distL="0" distR="0" wp14:anchorId="11903B85" wp14:editId="76D658F5">
+          <wp:inline distT="0" distB="0" distL="0" distR="0" wp14:anchorId="751AD118" wp14:editId="20D48613">
             <wp:extent cx="4543425" cy="1914525"/>
             <wp:effectExtent l="0" t="0" r="9525" b="9525"/>
             <wp:docPr id="7" name="Imagem 7"/>
@@ -685,25 +657,7 @@
           <w:sz w:val="24"/>
           <w:szCs w:val="24"/>
         </w:rPr>
-        <w:t xml:space="preserve"> e assim os dados são enviados ao nosso navegador e assim a API pode funcionar como um Web </w:t>
-      </w:r>
-      <w:proofErr w:type="spellStart"/>
-      <w:r>
-        <w:rPr>
-          <w:rFonts w:ascii="Arial" w:hAnsi="Arial" w:cs="Arial"/>
-          <w:sz w:val="24"/>
-          <w:szCs w:val="24"/>
-        </w:rPr>
-        <w:t>Crawler</w:t>
-      </w:r>
-      <w:proofErr w:type="spellEnd"/>
-      <w:r>
-        <w:rPr>
-          <w:rFonts w:ascii="Arial" w:hAnsi="Arial" w:cs="Arial"/>
-          <w:sz w:val="24"/>
-          <w:szCs w:val="24"/>
-        </w:rPr>
-        <w:t xml:space="preserve"> e capturar os dados do navegador em si</w:t>
+        <w:t xml:space="preserve"> e assim os dados são enviados ao nosso navegador e assim a API pode funcionar como um Web Crawler e capturar os dados do navegador em si</w:t>
       </w:r>
     </w:p>
     <w:p>
@@ -722,7 +676,7 @@
         </w:rPr>
         <w:lastRenderedPageBreak/>
         <w:drawing>
-          <wp:inline distT="0" distB="0" distL="0" distR="0" wp14:anchorId="60524D99" wp14:editId="38E5878C">
+          <wp:inline distT="0" distB="0" distL="0" distR="0" wp14:anchorId="1428403A" wp14:editId="6734A2D2">
             <wp:extent cx="4219575" cy="2150475"/>
             <wp:effectExtent l="0" t="0" r="0" b="2540"/>
             <wp:docPr id="8" name="Imagem 8"/>
@@ -784,7 +738,6 @@
         </w:rPr>
         <w:t xml:space="preserve">Após esse passo nós apenas precisamos entrar na pasta </w:t>
       </w:r>
-      <w:proofErr w:type="spellStart"/>
       <w:r>
         <w:rPr>
           <w:rFonts w:ascii="Arial" w:hAnsi="Arial" w:cs="Arial"/>
@@ -793,60 +746,13 @@
         </w:rPr>
         <w:t>pythonHM_coldStock</w:t>
       </w:r>
-      <w:proofErr w:type="spellEnd"/>
-      <w:r>
-        <w:rPr>
-          <w:rFonts w:ascii="Arial" w:hAnsi="Arial" w:cs="Arial"/>
-          <w:sz w:val="24"/>
-          <w:szCs w:val="24"/>
-        </w:rPr>
-        <w:t xml:space="preserve"> com o </w:t>
-      </w:r>
-      <w:proofErr w:type="spellStart"/>
-      <w:r>
-        <w:rPr>
-          <w:rFonts w:ascii="Arial" w:hAnsi="Arial" w:cs="Arial"/>
-          <w:sz w:val="24"/>
-          <w:szCs w:val="24"/>
-        </w:rPr>
-        <w:t>cmd</w:t>
-      </w:r>
-      <w:proofErr w:type="spellEnd"/>
-      <w:r>
-        <w:rPr>
-          <w:rFonts w:ascii="Arial" w:hAnsi="Arial" w:cs="Arial"/>
-          <w:sz w:val="24"/>
-          <w:szCs w:val="24"/>
-        </w:rPr>
-        <w:t xml:space="preserve"> e executar o comando: “</w:t>
-      </w:r>
-      <w:proofErr w:type="spellStart"/>
-      <w:proofErr w:type="gramStart"/>
-      <w:r>
-        <w:rPr>
-          <w:rFonts w:ascii="Arial" w:hAnsi="Arial" w:cs="Arial"/>
-          <w:sz w:val="24"/>
-          <w:szCs w:val="24"/>
-        </w:rPr>
-        <w:t>python</w:t>
-      </w:r>
-      <w:proofErr w:type="spellEnd"/>
-      <w:r>
-        <w:rPr>
-          <w:rFonts w:ascii="Arial" w:hAnsi="Arial" w:cs="Arial"/>
-          <w:sz w:val="24"/>
-          <w:szCs w:val="24"/>
-        </w:rPr>
-        <w:t xml:space="preserve"> .</w:t>
-      </w:r>
-      <w:proofErr w:type="gramEnd"/>
-      <w:r>
-        <w:rPr>
-          <w:rFonts w:ascii="Arial" w:hAnsi="Arial" w:cs="Arial"/>
-          <w:sz w:val="24"/>
-          <w:szCs w:val="24"/>
-        </w:rPr>
-        <w:t>/main.py”</w:t>
+      <w:r>
+        <w:rPr>
+          <w:rFonts w:ascii="Arial" w:hAnsi="Arial" w:cs="Arial"/>
+          <w:sz w:val="24"/>
+          <w:szCs w:val="24"/>
+        </w:rPr>
+        <w:t xml:space="preserve"> com o cmd e executar o comando: “python ./main.py”</w:t>
       </w:r>
     </w:p>
     <w:p>
@@ -863,7 +769,7 @@
           <w:noProof/>
         </w:rPr>
         <w:drawing>
-          <wp:inline distT="0" distB="0" distL="0" distR="0" wp14:anchorId="550E241A" wp14:editId="37C14D64">
+          <wp:inline distT="0" distB="0" distL="0" distR="0" wp14:anchorId="69574381" wp14:editId="53C5974F">
             <wp:extent cx="5400040" cy="2703830"/>
             <wp:effectExtent l="0" t="0" r="0" b="1270"/>
             <wp:docPr id="10" name="Imagem 10"/>
@@ -923,7 +829,7 @@
           <w:noProof/>
         </w:rPr>
         <w:drawing>
-          <wp:inline distT="0" distB="0" distL="0" distR="0" wp14:anchorId="72A5DA5E" wp14:editId="72B52CEC">
+          <wp:inline distT="0" distB="0" distL="0" distR="0" wp14:anchorId="5E4A9DAB" wp14:editId="6F8F9F81">
             <wp:extent cx="5400040" cy="2700020"/>
             <wp:effectExtent l="0" t="0" r="0" b="5080"/>
             <wp:docPr id="11" name="Imagem 11"/>
@@ -986,54 +892,16 @@
           <w:szCs w:val="24"/>
         </w:rPr>
         <w:lastRenderedPageBreak/>
-        <w:t xml:space="preserve">A API </w:t>
-      </w:r>
-      <w:proofErr w:type="spellStart"/>
-      <w:r>
-        <w:rPr>
-          <w:rFonts w:ascii="Arial" w:hAnsi="Arial" w:cs="Arial"/>
-          <w:sz w:val="24"/>
-          <w:szCs w:val="24"/>
-        </w:rPr>
-        <w:t>pythohns</w:t>
-      </w:r>
-      <w:proofErr w:type="spellEnd"/>
-      <w:r>
-        <w:rPr>
-          <w:rFonts w:ascii="Arial" w:hAnsi="Arial" w:cs="Arial"/>
-          <w:sz w:val="24"/>
-          <w:szCs w:val="24"/>
-        </w:rPr>
-        <w:t xml:space="preserve"> capta dados de frequência de CPU, RAM e a temperatura do CPU, e faz </w:t>
-      </w:r>
-      <w:proofErr w:type="spellStart"/>
-      <w:r>
-        <w:rPr>
-          <w:rFonts w:ascii="Arial" w:hAnsi="Arial" w:cs="Arial"/>
-          <w:sz w:val="24"/>
-          <w:szCs w:val="24"/>
-        </w:rPr>
-        <w:t>insert</w:t>
-      </w:r>
-      <w:proofErr w:type="spellEnd"/>
-      <w:r>
-        <w:rPr>
-          <w:rFonts w:ascii="Arial" w:hAnsi="Arial" w:cs="Arial"/>
-          <w:sz w:val="24"/>
-          <w:szCs w:val="24"/>
-        </w:rPr>
-        <w:t xml:space="preserve"> desses dados no mesmo formato da outra API citada acima, então por isso utilizamos a mesma tabela no banco de dados e referenciamos os dados dos valores com campo </w:t>
-      </w:r>
-      <w:proofErr w:type="spellStart"/>
-      <w:r>
-        <w:rPr>
-          <w:rFonts w:ascii="Arial" w:hAnsi="Arial" w:cs="Arial"/>
-          <w:sz w:val="24"/>
-          <w:szCs w:val="24"/>
-        </w:rPr>
-        <w:t>fkComponente</w:t>
-      </w:r>
-      <w:proofErr w:type="spellEnd"/>
+        <w:t>A API pythohns capta dados de frequência de CPU, RAM e a temperatura do CPU, e faz insert</w:t>
+      </w:r>
+      <w:r>
+        <w:rPr>
+          <w:rFonts w:ascii="Arial" w:hAnsi="Arial" w:cs="Arial"/>
+          <w:sz w:val="24"/>
+          <w:szCs w:val="24"/>
+        </w:rPr>
+        <w:t xml:space="preserve"> desses dados no mesmo formato da outra API citada acima, então por isso utilizamos a mesma tabela no banco de dados e referenciamos os dados dos valores com campo fkComponente</w:t>
+      </w:r>
     </w:p>
     <w:p>
       <w:pPr>
@@ -1058,7 +926,7 @@
           <w:noProof/>
         </w:rPr>
         <w:drawing>
-          <wp:inline distT="0" distB="0" distL="0" distR="0" wp14:anchorId="785B2C2C" wp14:editId="38DEB126">
+          <wp:inline distT="0" distB="0" distL="0" distR="0" wp14:anchorId="73E717C3" wp14:editId="03879672">
             <wp:extent cx="3743325" cy="704850"/>
             <wp:effectExtent l="0" t="0" r="9525" b="0"/>
             <wp:docPr id="12" name="Imagem 12"/>
@@ -1129,145 +997,54 @@
           <w:sz w:val="24"/>
           <w:szCs w:val="24"/>
         </w:rPr>
-        <w:t xml:space="preserve"> duas </w:t>
-      </w:r>
-      <w:proofErr w:type="spellStart"/>
-      <w:r>
-        <w:rPr>
-          <w:rFonts w:ascii="Arial" w:hAnsi="Arial" w:cs="Arial"/>
-          <w:sz w:val="24"/>
-          <w:szCs w:val="24"/>
-        </w:rPr>
-        <w:t>API’s</w:t>
-      </w:r>
-      <w:proofErr w:type="spellEnd"/>
-      <w:r>
-        <w:rPr>
-          <w:rFonts w:ascii="Arial" w:hAnsi="Arial" w:cs="Arial"/>
-          <w:sz w:val="24"/>
-          <w:szCs w:val="24"/>
-        </w:rPr>
-        <w:t xml:space="preserve"> estão rodando e fazendo os </w:t>
-      </w:r>
-      <w:proofErr w:type="spellStart"/>
-      <w:r>
-        <w:rPr>
-          <w:rFonts w:ascii="Arial" w:hAnsi="Arial" w:cs="Arial"/>
-          <w:sz w:val="24"/>
-          <w:szCs w:val="24"/>
-        </w:rPr>
-        <w:t>inserts</w:t>
-      </w:r>
-      <w:proofErr w:type="spellEnd"/>
-      <w:r>
-        <w:rPr>
-          <w:rFonts w:ascii="Arial" w:hAnsi="Arial" w:cs="Arial"/>
-          <w:sz w:val="24"/>
-          <w:szCs w:val="24"/>
-        </w:rPr>
-        <w:t xml:space="preserve"> de forma correta, então agora vamos fazer a modelagem matemática dos dados utilizando a ferramenta R </w:t>
-      </w:r>
-      <w:proofErr w:type="spellStart"/>
-      <w:r>
-        <w:rPr>
-          <w:rFonts w:ascii="Arial" w:hAnsi="Arial" w:cs="Arial"/>
-          <w:sz w:val="24"/>
-          <w:szCs w:val="24"/>
-        </w:rPr>
-        <w:t>studio</w:t>
-      </w:r>
-      <w:proofErr w:type="spellEnd"/>
-      <w:r>
-        <w:rPr>
-          <w:rFonts w:ascii="Arial" w:hAnsi="Arial" w:cs="Arial"/>
-          <w:sz w:val="24"/>
-          <w:szCs w:val="24"/>
-        </w:rPr>
-        <w:t xml:space="preserve">, então primeiramente vamos exportar a tabela registros para que possamos modelar </w:t>
-      </w:r>
-      <w:proofErr w:type="gramStart"/>
-      <w:r>
-        <w:rPr>
-          <w:rFonts w:ascii="Arial" w:hAnsi="Arial" w:cs="Arial"/>
-          <w:sz w:val="24"/>
-          <w:szCs w:val="24"/>
-        </w:rPr>
-        <w:t>esse dados</w:t>
-      </w:r>
-      <w:proofErr w:type="gramEnd"/>
-      <w:r>
-        <w:rPr>
-          <w:rFonts w:ascii="Arial" w:hAnsi="Arial" w:cs="Arial"/>
-          <w:sz w:val="24"/>
-          <w:szCs w:val="24"/>
-        </w:rPr>
-        <w:t xml:space="preserve"> e simular uma máquina servidor por exemplo</w:t>
-      </w:r>
-    </w:p>
-    <w:p>
-      <w:pPr>
-        <w:ind w:firstLine="709"/>
-        <w:jc w:val="both"/>
-        <w:rPr>
-          <w:rFonts w:ascii="Arial" w:hAnsi="Arial" w:cs="Arial"/>
-          <w:sz w:val="24"/>
-          <w:szCs w:val="24"/>
-        </w:rPr>
-      </w:pPr>
-      <w:r>
-        <w:rPr>
-          <w:rFonts w:ascii="Arial" w:hAnsi="Arial" w:cs="Arial"/>
-          <w:sz w:val="24"/>
-          <w:szCs w:val="24"/>
-        </w:rPr>
-        <w:t>Importamos a tabela registro do nosso banco de dados no formato .</w:t>
-      </w:r>
-      <w:proofErr w:type="spellStart"/>
-      <w:r>
-        <w:rPr>
-          <w:rFonts w:ascii="Arial" w:hAnsi="Arial" w:cs="Arial"/>
-          <w:sz w:val="24"/>
-          <w:szCs w:val="24"/>
-        </w:rPr>
-        <w:t>csv</w:t>
-      </w:r>
-      <w:proofErr w:type="spellEnd"/>
-      <w:r>
-        <w:rPr>
-          <w:rFonts w:ascii="Arial" w:hAnsi="Arial" w:cs="Arial"/>
-          <w:sz w:val="24"/>
-          <w:szCs w:val="24"/>
-        </w:rPr>
-        <w:t xml:space="preserve"> utilizando o </w:t>
-      </w:r>
-      <w:proofErr w:type="spellStart"/>
-      <w:r>
-        <w:rPr>
-          <w:rFonts w:ascii="Arial" w:hAnsi="Arial" w:cs="Arial"/>
-          <w:sz w:val="24"/>
-          <w:szCs w:val="24"/>
-        </w:rPr>
-        <w:t>Table</w:t>
-      </w:r>
-      <w:proofErr w:type="spellEnd"/>
-      <w:r>
-        <w:rPr>
-          <w:rFonts w:ascii="Arial" w:hAnsi="Arial" w:cs="Arial"/>
-          <w:sz w:val="24"/>
-          <w:szCs w:val="24"/>
-        </w:rPr>
-        <w:t xml:space="preserve"> Data </w:t>
-      </w:r>
-      <w:proofErr w:type="spellStart"/>
-      <w:r>
-        <w:rPr>
-          <w:rFonts w:ascii="Arial" w:hAnsi="Arial" w:cs="Arial"/>
-          <w:sz w:val="24"/>
-          <w:szCs w:val="24"/>
-        </w:rPr>
-        <w:t>Export</w:t>
-      </w:r>
-      <w:proofErr w:type="spellEnd"/>
+        <w:t xml:space="preserve"> duas API’s estão rodando e fazendo os inserts de forma correta, então agora vamos fazer a modelagem matemática dos dados utilizando a ferramenta R studio, então primeiramente vamos exportar a tabela registros para que possamos modelar esse dados e simular uma máquina servidor por exemplo</w:t>
+      </w:r>
+    </w:p>
+    <w:p>
+      <w:pPr>
+        <w:ind w:firstLine="709"/>
+        <w:jc w:val="both"/>
+        <w:rPr>
+          <w:rFonts w:ascii="Arial" w:hAnsi="Arial" w:cs="Arial"/>
+          <w:sz w:val="24"/>
+          <w:szCs w:val="24"/>
+        </w:rPr>
+      </w:pPr>
+      <w:r>
+        <w:rPr>
+          <w:rFonts w:ascii="Arial" w:hAnsi="Arial" w:cs="Arial"/>
+          <w:sz w:val="24"/>
+          <w:szCs w:val="24"/>
+        </w:rPr>
+        <w:t xml:space="preserve">Importamos a tabela registro do nosso banco de dados no formato .csv utilizando o Table Data Export Wizard com o seguinte comando select: </w:t>
+      </w:r>
+    </w:p>
+    <w:p>
+      <w:pPr>
+        <w:ind w:left="709"/>
+        <w:jc w:val="both"/>
+        <w:rPr>
+          <w:rFonts w:ascii="Arial" w:hAnsi="Arial" w:cs="Arial"/>
+          <w:sz w:val="24"/>
+          <w:szCs w:val="24"/>
+        </w:rPr>
+      </w:pPr>
+      <w:r>
+        <w:rPr>
+          <w:rFonts w:ascii="Arial" w:hAnsi="Arial" w:cs="Arial"/>
+          <w:sz w:val="24"/>
+          <w:szCs w:val="24"/>
+        </w:rPr>
+        <w:t>“</w:t>
+      </w:r>
+      <w:r>
+        <w:rPr>
+          <w:rFonts w:ascii="Arial" w:hAnsi="Arial" w:cs="Arial"/>
+          <w:sz w:val="24"/>
+          <w:szCs w:val="24"/>
+        </w:rPr>
+        <w:t>select dataHora, valor, nomeComponente from coldstock.registros</w:t>
+      </w:r>
       <w:r>
         <w:rPr>
           <w:rFonts w:ascii="Arial" w:hAnsi="Arial" w:cs="Arial"/>
@@ -1276,71 +1053,46 @@
         </w:rPr>
         <w:t xml:space="preserve"> </w:t>
       </w:r>
-      <w:proofErr w:type="spellStart"/>
-      <w:r>
-        <w:rPr>
-          <w:rFonts w:ascii="Arial" w:hAnsi="Arial" w:cs="Arial"/>
-          <w:sz w:val="24"/>
-          <w:szCs w:val="24"/>
-        </w:rPr>
-        <w:t>Wizard</w:t>
-      </w:r>
-      <w:proofErr w:type="spellEnd"/>
-      <w:r>
-        <w:rPr>
-          <w:rFonts w:ascii="Arial" w:hAnsi="Arial" w:cs="Arial"/>
-          <w:sz w:val="24"/>
-          <w:szCs w:val="24"/>
-        </w:rPr>
-        <w:t xml:space="preserve"> com o seguinte comando </w:t>
-      </w:r>
-      <w:proofErr w:type="spellStart"/>
-      <w:r>
-        <w:rPr>
-          <w:rFonts w:ascii="Arial" w:hAnsi="Arial" w:cs="Arial"/>
-          <w:sz w:val="24"/>
-          <w:szCs w:val="24"/>
-        </w:rPr>
-        <w:t>select</w:t>
-      </w:r>
-      <w:proofErr w:type="spellEnd"/>
-      <w:r>
-        <w:rPr>
-          <w:rFonts w:ascii="Arial" w:hAnsi="Arial" w:cs="Arial"/>
-          <w:sz w:val="24"/>
-          <w:szCs w:val="24"/>
-        </w:rPr>
-        <w:t xml:space="preserve">: </w:t>
-      </w:r>
-    </w:p>
-    <w:p>
-      <w:pPr>
-        <w:ind w:left="709"/>
-        <w:jc w:val="both"/>
-        <w:rPr>
-          <w:rFonts w:ascii="Arial" w:hAnsi="Arial" w:cs="Arial"/>
-          <w:sz w:val="24"/>
-          <w:szCs w:val="24"/>
-        </w:rPr>
-      </w:pPr>
-      <w:r>
-        <w:rPr>
-          <w:rFonts w:ascii="Arial" w:hAnsi="Arial" w:cs="Arial"/>
-          <w:sz w:val="24"/>
-          <w:szCs w:val="24"/>
-        </w:rPr>
-        <w:t>“</w:t>
-      </w:r>
-      <w:proofErr w:type="spellStart"/>
-      <w:r>
-        <w:rPr>
-          <w:rFonts w:ascii="Arial" w:hAnsi="Arial" w:cs="Arial"/>
-          <w:sz w:val="24"/>
-          <w:szCs w:val="24"/>
-        </w:rPr>
-        <w:t>select</w:t>
-      </w:r>
-      <w:proofErr w:type="spellEnd"/>
+      <w:r>
+        <w:rPr>
+          <w:rFonts w:ascii="Arial" w:hAnsi="Arial" w:cs="Arial"/>
+          <w:sz w:val="24"/>
+          <w:szCs w:val="24"/>
+        </w:rPr>
+        <w:t>INNER JOIN c</w:t>
+      </w:r>
+      <w:r>
+        <w:rPr>
+          <w:rFonts w:ascii="Arial" w:hAnsi="Arial" w:cs="Arial"/>
+          <w:sz w:val="24"/>
+          <w:szCs w:val="24"/>
+        </w:rPr>
+        <w:t>oldstock.</w:t>
+      </w:r>
+      <w:r>
+        <w:rPr>
+          <w:rFonts w:ascii="Arial" w:hAnsi="Arial" w:cs="Arial"/>
+          <w:sz w:val="24"/>
+          <w:szCs w:val="24"/>
+        </w:rPr>
+        <w:t>c</w:t>
+      </w:r>
+      <w:r>
+        <w:rPr>
+          <w:rFonts w:ascii="Arial" w:hAnsi="Arial" w:cs="Arial"/>
+          <w:sz w:val="24"/>
+          <w:szCs w:val="24"/>
+        </w:rPr>
+        <w:t>omponentes</w:t>
+      </w:r>
+      <w:r>
+        <w:rPr>
+          <w:rFonts w:ascii="Arial" w:hAnsi="Arial" w:cs="Arial"/>
+          <w:sz w:val="24"/>
+          <w:szCs w:val="24"/>
+        </w:rPr>
+        <w:t xml:space="preserve"> on fkComponente = idComponente</w:t>
+      </w:r>
       <w:r>
         <w:rPr>
           <w:rFonts w:ascii="Arial" w:hAnsi="Arial" w:cs="Arial"/>
@@ -1349,177 +1101,13 @@
         </w:rPr>
         <w:t xml:space="preserve"> </w:t>
       </w:r>
-      <w:proofErr w:type="spellStart"/>
-      <w:r>
-        <w:rPr>
-          <w:rFonts w:ascii="Arial" w:hAnsi="Arial" w:cs="Arial"/>
-          <w:sz w:val="24"/>
-          <w:szCs w:val="24"/>
-        </w:rPr>
-        <w:t>dataHora</w:t>
-      </w:r>
-      <w:proofErr w:type="spellEnd"/>
-      <w:r>
-        <w:rPr>
-          <w:rFonts w:ascii="Arial" w:hAnsi="Arial" w:cs="Arial"/>
-          <w:sz w:val="24"/>
-          <w:szCs w:val="24"/>
-        </w:rPr>
-        <w:t xml:space="preserve">, valor, </w:t>
-      </w:r>
-      <w:proofErr w:type="spellStart"/>
-      <w:r>
-        <w:rPr>
-          <w:rFonts w:ascii="Arial" w:hAnsi="Arial" w:cs="Arial"/>
-          <w:sz w:val="24"/>
-          <w:szCs w:val="24"/>
-        </w:rPr>
-        <w:t>nomeComponente</w:t>
-      </w:r>
-      <w:proofErr w:type="spellEnd"/>
-      <w:r>
-        <w:rPr>
-          <w:rFonts w:ascii="Arial" w:hAnsi="Arial" w:cs="Arial"/>
-          <w:sz w:val="24"/>
-          <w:szCs w:val="24"/>
-        </w:rPr>
-        <w:t xml:space="preserve"> </w:t>
-      </w:r>
-      <w:proofErr w:type="spellStart"/>
-      <w:r>
-        <w:rPr>
-          <w:rFonts w:ascii="Arial" w:hAnsi="Arial" w:cs="Arial"/>
-          <w:sz w:val="24"/>
-          <w:szCs w:val="24"/>
-        </w:rPr>
-        <w:t>from</w:t>
-      </w:r>
-      <w:proofErr w:type="spellEnd"/>
-      <w:r>
-        <w:rPr>
-          <w:rFonts w:ascii="Arial" w:hAnsi="Arial" w:cs="Arial"/>
-          <w:sz w:val="24"/>
-          <w:szCs w:val="24"/>
-        </w:rPr>
-        <w:t xml:space="preserve"> </w:t>
-      </w:r>
-      <w:proofErr w:type="spellStart"/>
-      <w:proofErr w:type="gramStart"/>
-      <w:r>
-        <w:rPr>
-          <w:rFonts w:ascii="Arial" w:hAnsi="Arial" w:cs="Arial"/>
-          <w:sz w:val="24"/>
-          <w:szCs w:val="24"/>
-        </w:rPr>
-        <w:t>coldstock.registros</w:t>
-      </w:r>
-      <w:proofErr w:type="spellEnd"/>
-      <w:proofErr w:type="gramEnd"/>
-      <w:r>
-        <w:rPr>
-          <w:rFonts w:ascii="Arial" w:hAnsi="Arial" w:cs="Arial"/>
-          <w:sz w:val="24"/>
-          <w:szCs w:val="24"/>
-        </w:rPr>
-        <w:t xml:space="preserve"> </w:t>
-      </w:r>
-      <w:r>
-        <w:rPr>
-          <w:rFonts w:ascii="Arial" w:hAnsi="Arial" w:cs="Arial"/>
-          <w:sz w:val="24"/>
-          <w:szCs w:val="24"/>
-        </w:rPr>
-        <w:t xml:space="preserve">INNER JOIN componentes </w:t>
-      </w:r>
-      <w:proofErr w:type="spellStart"/>
-      <w:r>
-        <w:rPr>
-          <w:rFonts w:ascii="Arial" w:hAnsi="Arial" w:cs="Arial"/>
-          <w:sz w:val="24"/>
-          <w:szCs w:val="24"/>
-        </w:rPr>
-        <w:t>on</w:t>
-      </w:r>
-      <w:proofErr w:type="spellEnd"/>
-      <w:r>
-        <w:rPr>
-          <w:rFonts w:ascii="Arial" w:hAnsi="Arial" w:cs="Arial"/>
-          <w:sz w:val="24"/>
-          <w:szCs w:val="24"/>
-        </w:rPr>
-        <w:t xml:space="preserve"> </w:t>
-      </w:r>
-      <w:proofErr w:type="spellStart"/>
-      <w:r>
-        <w:rPr>
-          <w:rFonts w:ascii="Arial" w:hAnsi="Arial" w:cs="Arial"/>
-          <w:sz w:val="24"/>
-          <w:szCs w:val="24"/>
-        </w:rPr>
-        <w:t>fkComponente</w:t>
-      </w:r>
-      <w:proofErr w:type="spellEnd"/>
-      <w:r>
-        <w:rPr>
-          <w:rFonts w:ascii="Arial" w:hAnsi="Arial" w:cs="Arial"/>
-          <w:sz w:val="24"/>
-          <w:szCs w:val="24"/>
-        </w:rPr>
-        <w:t xml:space="preserve"> = </w:t>
-      </w:r>
-      <w:proofErr w:type="spellStart"/>
-      <w:r>
-        <w:rPr>
-          <w:rFonts w:ascii="Arial" w:hAnsi="Arial" w:cs="Arial"/>
-          <w:sz w:val="24"/>
-          <w:szCs w:val="24"/>
-        </w:rPr>
-        <w:t>idComponente</w:t>
-      </w:r>
-      <w:proofErr w:type="spellEnd"/>
-      <w:r>
-        <w:rPr>
-          <w:rFonts w:ascii="Arial" w:hAnsi="Arial" w:cs="Arial"/>
-          <w:sz w:val="24"/>
-          <w:szCs w:val="24"/>
-        </w:rPr>
-        <w:t xml:space="preserve"> </w:t>
-      </w:r>
-      <w:proofErr w:type="spellStart"/>
-      <w:r>
-        <w:rPr>
-          <w:rFonts w:ascii="Arial" w:hAnsi="Arial" w:cs="Arial"/>
-          <w:sz w:val="24"/>
-          <w:szCs w:val="24"/>
-        </w:rPr>
-        <w:t>where</w:t>
-      </w:r>
-      <w:proofErr w:type="spellEnd"/>
-      <w:r>
-        <w:rPr>
-          <w:rFonts w:ascii="Arial" w:hAnsi="Arial" w:cs="Arial"/>
-          <w:sz w:val="24"/>
-          <w:szCs w:val="24"/>
-        </w:rPr>
-        <w:t xml:space="preserve"> </w:t>
-      </w:r>
-      <w:proofErr w:type="spellStart"/>
-      <w:r>
-        <w:rPr>
-          <w:rFonts w:ascii="Arial" w:hAnsi="Arial" w:cs="Arial"/>
-          <w:sz w:val="24"/>
-          <w:szCs w:val="24"/>
-        </w:rPr>
-        <w:t>fkMaquina</w:t>
-      </w:r>
-      <w:proofErr w:type="spellEnd"/>
-      <w:r>
-        <w:rPr>
-          <w:rFonts w:ascii="Arial" w:hAnsi="Arial" w:cs="Arial"/>
-          <w:sz w:val="24"/>
-          <w:szCs w:val="24"/>
-        </w:rPr>
-        <w:t xml:space="preserve"> = 1;</w:t>
+      <w:r>
+        <w:rPr>
+          <w:rFonts w:ascii="Arial" w:hAnsi="Arial" w:cs="Arial"/>
+          <w:sz w:val="24"/>
+          <w:szCs w:val="24"/>
+        </w:rPr>
+        <w:t>where fkMaquina = 1;</w:t>
       </w:r>
       <w:r>
         <w:rPr>
@@ -1572,7 +1160,7 @@
           <w:noProof/>
         </w:rPr>
         <w:drawing>
-          <wp:inline distT="0" distB="0" distL="0" distR="0" wp14:anchorId="6D5073A4" wp14:editId="688FA1B2">
+          <wp:inline distT="0" distB="0" distL="0" distR="0" wp14:anchorId="03A3379C" wp14:editId="279904E2">
             <wp:extent cx="2790825" cy="457200"/>
             <wp:effectExtent l="0" t="0" r="9525" b="0"/>
             <wp:docPr id="13" name="Imagem 13"/>
@@ -1622,7 +1210,7 @@
           <w:noProof/>
         </w:rPr>
         <w:drawing>
-          <wp:inline distT="0" distB="0" distL="0" distR="0" wp14:anchorId="26EA67D0" wp14:editId="35B7D675">
+          <wp:inline distT="0" distB="0" distL="0" distR="0" wp14:anchorId="345D2832" wp14:editId="74DBD4B0">
             <wp:extent cx="5400040" cy="3071495"/>
             <wp:effectExtent l="0" t="0" r="0" b="0"/>
             <wp:docPr id="14" name="Imagem 14"/>
@@ -1683,18 +1271,8 @@
           <w:szCs w:val="24"/>
         </w:rPr>
         <w:lastRenderedPageBreak/>
-        <w:t xml:space="preserve">forma mais simples. Já que fizemos uma tabela modular modificamos ela com um script em R para que cada componente tenha </w:t>
-      </w:r>
-      <w:proofErr w:type="gramStart"/>
-      <w:r>
-        <w:rPr>
-          <w:rFonts w:ascii="Arial" w:hAnsi="Arial" w:cs="Arial"/>
-          <w:sz w:val="24"/>
-          <w:szCs w:val="24"/>
-        </w:rPr>
-        <w:t>um coluna específica</w:t>
-      </w:r>
-      <w:proofErr w:type="gramEnd"/>
+        <w:t>forma mais simples. Já que fizemos uma tabela modular modificamos ela com um script em R para que cada componente tenha um coluna específica</w:t>
+      </w:r>
     </w:p>
     <w:p>
       <w:pPr>
@@ -1710,7 +1288,7 @@
           <w:noProof/>
         </w:rPr>
         <w:drawing>
-          <wp:inline distT="0" distB="0" distL="0" distR="0" wp14:anchorId="1AA743C1" wp14:editId="03821CEC">
+          <wp:inline distT="0" distB="0" distL="0" distR="0" wp14:anchorId="307B4B91" wp14:editId="050EB53F">
             <wp:extent cx="5400040" cy="989965"/>
             <wp:effectExtent l="0" t="0" r="0" b="635"/>
             <wp:docPr id="15" name="Imagem 15"/>
@@ -1760,7 +1338,7 @@
           <w:noProof/>
         </w:rPr>
         <w:drawing>
-          <wp:inline distT="0" distB="0" distL="0" distR="0" wp14:anchorId="18D8C96B" wp14:editId="2D926B7B">
+          <wp:inline distT="0" distB="0" distL="0" distR="0" wp14:anchorId="204BF4E0" wp14:editId="1CFDF7B0">
             <wp:extent cx="5400040" cy="3243580"/>
             <wp:effectExtent l="0" t="0" r="0" b="0"/>
             <wp:docPr id="16" name="Imagem 16"/>
@@ -1820,43 +1398,7 @@
           <w:sz w:val="24"/>
           <w:szCs w:val="24"/>
         </w:rPr>
-        <w:t>a tabela chamada “</w:t>
-      </w:r>
-      <w:proofErr w:type="spellStart"/>
-      <w:r>
-        <w:rPr>
-          <w:rFonts w:ascii="Arial" w:hAnsi="Arial" w:cs="Arial"/>
-          <w:sz w:val="24"/>
-          <w:szCs w:val="24"/>
-        </w:rPr>
-        <w:t>novaTabela</w:t>
-      </w:r>
-      <w:proofErr w:type="spellEnd"/>
-      <w:r>
-        <w:rPr>
-          <w:rFonts w:ascii="Arial" w:hAnsi="Arial" w:cs="Arial"/>
-          <w:sz w:val="24"/>
-          <w:szCs w:val="24"/>
-        </w:rPr>
-        <w:t xml:space="preserve">” e </w:t>
-      </w:r>
-      <w:proofErr w:type="spellStart"/>
-      <w:r>
-        <w:rPr>
-          <w:rFonts w:ascii="Arial" w:hAnsi="Arial" w:cs="Arial"/>
-          <w:sz w:val="24"/>
-          <w:szCs w:val="24"/>
-        </w:rPr>
-        <w:t>apartir</w:t>
-      </w:r>
-      <w:proofErr w:type="spellEnd"/>
-      <w:r>
-        <w:rPr>
-          <w:rFonts w:ascii="Arial" w:hAnsi="Arial" w:cs="Arial"/>
-          <w:sz w:val="24"/>
-          <w:szCs w:val="24"/>
-        </w:rPr>
-        <w:t xml:space="preserve"> dela modelamos de forma simples e fácil os dados capturados</w:t>
+        <w:t>a tabela chamada “novaTabela” e apartir dela modelamos de forma simples e fácil os dados capturados</w:t>
       </w:r>
     </w:p>
     <w:p>
@@ -1882,7 +1424,7 @@
           <w:noProof/>
         </w:rPr>
         <w:drawing>
-          <wp:inline distT="0" distB="0" distL="0" distR="0" wp14:anchorId="0F577C2D" wp14:editId="77E89FBD">
+          <wp:inline distT="0" distB="0" distL="0" distR="0" wp14:anchorId="5613EB42" wp14:editId="55353863">
             <wp:extent cx="3552825" cy="1609725"/>
             <wp:effectExtent l="0" t="0" r="9525" b="9525"/>
             <wp:docPr id="17" name="Imagem 17"/>
@@ -1952,7 +1494,7 @@
           <w:noProof/>
         </w:rPr>
         <w:drawing>
-          <wp:inline distT="0" distB="0" distL="0" distR="0" wp14:anchorId="45DF76AD" wp14:editId="6B50C9D6">
+          <wp:inline distT="0" distB="0" distL="0" distR="0" wp14:anchorId="75C12001" wp14:editId="0CF5B1BD">
             <wp:extent cx="4000500" cy="600075"/>
             <wp:effectExtent l="0" t="0" r="0" b="9525"/>
             <wp:docPr id="18" name="Imagem 18"/>
@@ -2006,8 +1548,6 @@
           <w:szCs w:val="24"/>
         </w:rPr>
       </w:pPr>
-      <w:bookmarkStart w:id="0" w:name="_GoBack"/>
-      <w:bookmarkEnd w:id="0"/>
     </w:p>
     <w:p>
       <w:pPr>
@@ -2031,7 +1571,7 @@
 </file>
 
 <file path=word/styles.xml><?xml version="1.0" encoding="utf-8"?>
-<w:styles xmlns:mc="http://schemas.openxmlformats.org/markup-compatibility/2006" xmlns:r="http://schemas.openxmlformats.org/officeDocument/2006/relationships" xmlns:w="http://schemas.openxmlformats.org/wordprocessingml/2006/main" xmlns:w14="http://schemas.microsoft.com/office/word/2010/wordml" xmlns:w15="http://schemas.microsoft.com/office/word/2012/wordml" xmlns:w16cid="http://schemas.microsoft.com/office/word/2016/wordml/cid" xmlns:w16se="http://schemas.microsoft.com/office/word/2015/wordml/symex" mc:Ignorable="w14 w15 w16se w16cid">
+<w:styles xmlns:mc="http://schemas.openxmlformats.org/markup-compatibility/2006" xmlns:r="http://schemas.openxmlformats.org/officeDocument/2006/relationships" xmlns:w="http://schemas.openxmlformats.org/wordprocessingml/2006/main" xmlns:w14="http://schemas.microsoft.com/office/word/2010/wordml" xmlns:w15="http://schemas.microsoft.com/office/word/2012/wordml" xmlns:w16cex="http://schemas.microsoft.com/office/word/2018/wordml/cex" xmlns:w16cid="http://schemas.microsoft.com/office/word/2016/wordml/cid" xmlns:w16="http://schemas.microsoft.com/office/word/2018/wordml" xmlns:w16se="http://schemas.microsoft.com/office/word/2015/wordml/symex" mc:Ignorable="w14 w15 w16se w16cid w16 w16cex">
   <w:docDefaults>
     <w:rPrDefault>
       <w:rPr>

</xml_diff>

<commit_message>
adicionando data ao R
</commit_message>
<xml_diff>
--- a/MONITORAMENTO/Documentação/WORDs/Relatório_das_API.docx
+++ b/MONITORAMENTO/Documentação/WORDs/Relatório_das_API.docx
@@ -821,7 +821,6 @@
         <w:t xml:space="preserve"> e executar o comando: “</w:t>
       </w:r>
       <w:proofErr w:type="spellStart"/>
-      <w:proofErr w:type="gramStart"/>
       <w:r>
         <w:rPr>
           <w:rFonts w:ascii="Arial" w:hAnsi="Arial" w:cs="Arial"/>
@@ -837,16 +836,7 @@
           <w:sz w:val="24"/>
           <w:szCs w:val="24"/>
         </w:rPr>
-        <w:t xml:space="preserve"> .</w:t>
-      </w:r>
-      <w:proofErr w:type="gramEnd"/>
-      <w:r>
-        <w:rPr>
-          <w:rFonts w:ascii="Arial" w:hAnsi="Arial" w:cs="Arial"/>
-          <w:sz w:val="24"/>
-          <w:szCs w:val="24"/>
-        </w:rPr>
-        <w:t>/main.py”</w:t>
+        <w:t xml:space="preserve"> ./main.py”</w:t>
       </w:r>
     </w:p>
     <w:p>
@@ -1186,7 +1176,6 @@
         <w:t xml:space="preserve">, então primeiramente vamos exportar a tabela registros para que possamos modelar </w:t>
       </w:r>
       <w:proofErr w:type="spellStart"/>
-      <w:proofErr w:type="gramStart"/>
       <w:r>
         <w:rPr>
           <w:rFonts w:ascii="Arial" w:hAnsi="Arial" w:cs="Arial"/>
@@ -1202,16 +1191,7 @@
           <w:sz w:val="24"/>
           <w:szCs w:val="24"/>
         </w:rPr>
-        <w:t xml:space="preserve"> dados</w:t>
-      </w:r>
-      <w:proofErr w:type="gramEnd"/>
-      <w:r>
-        <w:rPr>
-          <w:rFonts w:ascii="Arial" w:hAnsi="Arial" w:cs="Arial"/>
-          <w:sz w:val="24"/>
-          <w:szCs w:val="24"/>
-        </w:rPr>
-        <w:t xml:space="preserve"> e simular uma máquina servidor por exemplo</w:t>
+        <w:t xml:space="preserve"> dados e simular uma máquina servidor por exemplo</w:t>
       </w:r>
     </w:p>
     <w:p>
@@ -1414,7 +1394,6 @@
         <w:t xml:space="preserve"> </w:t>
       </w:r>
       <w:proofErr w:type="spellStart"/>
-      <w:proofErr w:type="gramStart"/>
       <w:r>
         <w:rPr>
           <w:rFonts w:ascii="Arial" w:hAnsi="Arial" w:cs="Arial"/>
@@ -1424,7 +1403,24 @@
         <w:t>coldstock.registros</w:t>
       </w:r>
       <w:proofErr w:type="spellEnd"/>
-      <w:proofErr w:type="gramEnd"/>
+      <w:r>
+        <w:rPr>
+          <w:rFonts w:ascii="Arial" w:hAnsi="Arial" w:cs="Arial"/>
+          <w:sz w:val="24"/>
+          <w:szCs w:val="24"/>
+        </w:rPr>
+        <w:t xml:space="preserve"> INNER JOIN </w:t>
+      </w:r>
+      <w:proofErr w:type="spellStart"/>
+      <w:r>
+        <w:rPr>
+          <w:rFonts w:ascii="Arial" w:hAnsi="Arial" w:cs="Arial"/>
+          <w:sz w:val="24"/>
+          <w:szCs w:val="24"/>
+        </w:rPr>
+        <w:t>coldstock.componentes</w:t>
+      </w:r>
+      <w:proofErr w:type="spellEnd"/>
       <w:r>
         <w:rPr>
           <w:rFonts w:ascii="Arial" w:hAnsi="Arial" w:cs="Arial"/>
@@ -1433,46 +1429,14 @@
         </w:rPr>
         <w:t xml:space="preserve"> </w:t>
       </w:r>
-      <w:r>
-        <w:rPr>
-          <w:rFonts w:ascii="Arial" w:hAnsi="Arial" w:cs="Arial"/>
-          <w:sz w:val="24"/>
-          <w:szCs w:val="24"/>
-        </w:rPr>
-        <w:t xml:space="preserve">INNER JOIN </w:t>
-      </w:r>
-      <w:proofErr w:type="spellStart"/>
-      <w:r>
-        <w:rPr>
-          <w:rFonts w:ascii="Arial" w:hAnsi="Arial" w:cs="Arial"/>
-          <w:sz w:val="24"/>
-          <w:szCs w:val="24"/>
-        </w:rPr>
-        <w:t>c</w:t>
-      </w:r>
-      <w:r>
-        <w:rPr>
-          <w:rFonts w:ascii="Arial" w:hAnsi="Arial" w:cs="Arial"/>
-          <w:sz w:val="24"/>
-          <w:szCs w:val="24"/>
-        </w:rPr>
-        <w:t>oldstock.</w:t>
-      </w:r>
-      <w:r>
-        <w:rPr>
-          <w:rFonts w:ascii="Arial" w:hAnsi="Arial" w:cs="Arial"/>
-          <w:sz w:val="24"/>
-          <w:szCs w:val="24"/>
-        </w:rPr>
-        <w:t>c</w:t>
-      </w:r>
-      <w:r>
-        <w:rPr>
-          <w:rFonts w:ascii="Arial" w:hAnsi="Arial" w:cs="Arial"/>
-          <w:sz w:val="24"/>
-          <w:szCs w:val="24"/>
-        </w:rPr>
-        <w:t>omponentes</w:t>
+      <w:proofErr w:type="spellStart"/>
+      <w:r>
+        <w:rPr>
+          <w:rFonts w:ascii="Arial" w:hAnsi="Arial" w:cs="Arial"/>
+          <w:sz w:val="24"/>
+          <w:szCs w:val="24"/>
+        </w:rPr>
+        <w:t>on</w:t>
       </w:r>
       <w:proofErr w:type="spellEnd"/>
       <w:r>
@@ -1490,7 +1454,25 @@
           <w:sz w:val="24"/>
           <w:szCs w:val="24"/>
         </w:rPr>
-        <w:t>on</w:t>
+        <w:t>fkComponente</w:t>
+      </w:r>
+      <w:proofErr w:type="spellEnd"/>
+      <w:r>
+        <w:rPr>
+          <w:rFonts w:ascii="Arial" w:hAnsi="Arial" w:cs="Arial"/>
+          <w:sz w:val="24"/>
+          <w:szCs w:val="24"/>
+        </w:rPr>
+        <w:t xml:space="preserve"> = </w:t>
+      </w:r>
+      <w:proofErr w:type="spellStart"/>
+      <w:r>
+        <w:rPr>
+          <w:rFonts w:ascii="Arial" w:hAnsi="Arial" w:cs="Arial"/>
+          <w:sz w:val="24"/>
+          <w:szCs w:val="24"/>
+        </w:rPr>
+        <w:t>idComponente</w:t>
       </w:r>
       <w:proofErr w:type="spellEnd"/>
       <w:r>
@@ -1508,25 +1490,7 @@
           <w:sz w:val="24"/>
           <w:szCs w:val="24"/>
         </w:rPr>
-        <w:t>fkComponente</w:t>
-      </w:r>
-      <w:proofErr w:type="spellEnd"/>
-      <w:r>
-        <w:rPr>
-          <w:rFonts w:ascii="Arial" w:hAnsi="Arial" w:cs="Arial"/>
-          <w:sz w:val="24"/>
-          <w:szCs w:val="24"/>
-        </w:rPr>
-        <w:t xml:space="preserve"> = </w:t>
-      </w:r>
-      <w:proofErr w:type="spellStart"/>
-      <w:r>
-        <w:rPr>
-          <w:rFonts w:ascii="Arial" w:hAnsi="Arial" w:cs="Arial"/>
-          <w:sz w:val="24"/>
-          <w:szCs w:val="24"/>
-        </w:rPr>
-        <w:t>idComponente</w:t>
+        <w:t>where</w:t>
       </w:r>
       <w:proofErr w:type="spellEnd"/>
       <w:r>
@@ -1544,7 +1508,25 @@
           <w:sz w:val="24"/>
           <w:szCs w:val="24"/>
         </w:rPr>
-        <w:t>where</w:t>
+        <w:t>fkMaquina</w:t>
+      </w:r>
+      <w:proofErr w:type="spellEnd"/>
+      <w:r>
+        <w:rPr>
+          <w:rFonts w:ascii="Arial" w:hAnsi="Arial" w:cs="Arial"/>
+          <w:sz w:val="24"/>
+          <w:szCs w:val="24"/>
+        </w:rPr>
+        <w:t xml:space="preserve"> = 1 </w:t>
+      </w:r>
+      <w:proofErr w:type="spellStart"/>
+      <w:r>
+        <w:rPr>
+          <w:rFonts w:ascii="Arial" w:hAnsi="Arial" w:cs="Arial"/>
+          <w:sz w:val="24"/>
+          <w:szCs w:val="24"/>
+        </w:rPr>
+        <w:t>order</w:t>
       </w:r>
       <w:proofErr w:type="spellEnd"/>
       <w:r>
@@ -1562,16 +1544,34 @@
           <w:sz w:val="24"/>
           <w:szCs w:val="24"/>
         </w:rPr>
-        <w:t>fkMaquina</w:t>
-      </w:r>
-      <w:proofErr w:type="spellEnd"/>
-      <w:r>
-        <w:rPr>
-          <w:rFonts w:ascii="Arial" w:hAnsi="Arial" w:cs="Arial"/>
-          <w:sz w:val="24"/>
-          <w:szCs w:val="24"/>
-        </w:rPr>
-        <w:t xml:space="preserve"> = 1;</w:t>
+        <w:t>by</w:t>
+      </w:r>
+      <w:proofErr w:type="spellEnd"/>
+      <w:r>
+        <w:rPr>
+          <w:rFonts w:ascii="Arial" w:hAnsi="Arial" w:cs="Arial"/>
+          <w:sz w:val="24"/>
+          <w:szCs w:val="24"/>
+        </w:rPr>
+        <w:t xml:space="preserve"> </w:t>
+      </w:r>
+      <w:proofErr w:type="spellStart"/>
+      <w:r>
+        <w:rPr>
+          <w:rFonts w:ascii="Arial" w:hAnsi="Arial" w:cs="Arial"/>
+          <w:sz w:val="24"/>
+          <w:szCs w:val="24"/>
+        </w:rPr>
+        <w:t>dataHora</w:t>
+      </w:r>
+      <w:proofErr w:type="spellEnd"/>
+      <w:r>
+        <w:rPr>
+          <w:rFonts w:ascii="Arial" w:hAnsi="Arial" w:cs="Arial"/>
+          <w:sz w:val="24"/>
+          <w:szCs w:val="24"/>
+        </w:rPr>
+        <w:t>;</w:t>
       </w:r>
       <w:r>
         <w:rPr>
@@ -1735,18 +1735,8 @@
           <w:szCs w:val="24"/>
         </w:rPr>
         <w:lastRenderedPageBreak/>
-        <w:t xml:space="preserve">forma mais simples. Já que fizemos uma tabela modular modificamos ela com um script em R para que cada componente tenha </w:t>
-      </w:r>
-      <w:proofErr w:type="gramStart"/>
-      <w:r>
-        <w:rPr>
-          <w:rFonts w:ascii="Arial" w:hAnsi="Arial" w:cs="Arial"/>
-          <w:sz w:val="24"/>
-          <w:szCs w:val="24"/>
-        </w:rPr>
-        <w:t>um coluna específica</w:t>
-      </w:r>
-      <w:proofErr w:type="gramEnd"/>
+        <w:t>forma mais simples. Já que fizemos uma tabela modular modificamos ela com um script em R para que cada componente tenha um coluna específica</w:t>
+      </w:r>
     </w:p>
     <w:p>
       <w:pPr>

</xml_diff>